<commit_message>
create e inicio das views
</commit_message>
<xml_diff>
--- a/Docs_Apoio/Relatorio_alteracoes.docx
+++ b/Docs_Apoio/Relatorio_alteracoes.docx
@@ -1,10 +1,10 @@
 
 <file path=word/document.xml><?xml version="1.0" encoding="utf-8"?>
-<w:document xmlns:wpc="http://schemas.microsoft.com/office/word/2010/wordprocessingCanvas" xmlns:cx="http://schemas.microsoft.com/office/drawing/2014/chartex" xmlns:mc="http://schemas.openxmlformats.org/markup-compatibility/2006" xmlns:o="urn:schemas-microsoft-com:office:office" xmlns:r="http://schemas.openxmlformats.org/officeDocument/2006/relationships" xmlns:m="http://schemas.openxmlformats.org/officeDocument/2006/math" xmlns:v="urn:schemas-microsoft-com:vml" xmlns:wp14="http://schemas.microsoft.com/office/word/2010/wordprocessingDrawing" xmlns:wp="http://schemas.openxmlformats.org/drawingml/2006/wordprocessingDrawing" xmlns:w10="urn:schemas-microsoft-com:office:word" xmlns:w="http://schemas.openxmlformats.org/wordprocessingml/2006/main" xmlns:w14="http://schemas.microsoft.com/office/word/2010/wordml" xmlns:w15="http://schemas.microsoft.com/office/word/2012/wordml" xmlns:w16se="http://schemas.microsoft.com/office/word/2015/wordml/symex" xmlns:wpg="http://schemas.microsoft.com/office/word/2010/wordprocessingGroup" xmlns:wpi="http://schemas.microsoft.com/office/word/2010/wordprocessingInk" xmlns:wne="http://schemas.microsoft.com/office/word/2006/wordml" xmlns:wps="http://schemas.microsoft.com/office/word/2010/wordprocessingShape" mc:Ignorable="w14 w15 w16se wp14">
+<w:document xmlns:wpc="http://schemas.microsoft.com/office/word/2010/wordprocessingCanvas" xmlns:cx="http://schemas.microsoft.com/office/drawing/2014/chartex" xmlns:cx1="http://schemas.microsoft.com/office/drawing/2015/9/8/chartex" xmlns:cx2="http://schemas.microsoft.com/office/drawing/2015/10/21/chartex" xmlns:cx3="http://schemas.microsoft.com/office/drawing/2016/5/9/chartex" xmlns:cx4="http://schemas.microsoft.com/office/drawing/2016/5/10/chartex" xmlns:cx5="http://schemas.microsoft.com/office/drawing/2016/5/11/chartex" xmlns:cx6="http://schemas.microsoft.com/office/drawing/2016/5/12/chartex" xmlns:cx7="http://schemas.microsoft.com/office/drawing/2016/5/13/chartex" xmlns:cx8="http://schemas.microsoft.com/office/drawing/2016/5/14/chartex" xmlns:mc="http://schemas.openxmlformats.org/markup-compatibility/2006" xmlns:aink="http://schemas.microsoft.com/office/drawing/2016/ink" xmlns:am3d="http://schemas.microsoft.com/office/drawing/2017/model3d" xmlns:o="urn:schemas-microsoft-com:office:office" xmlns:oel="http://schemas.microsoft.com/office/2019/extlst" xmlns:r="http://schemas.openxmlformats.org/officeDocument/2006/relationships" xmlns:m="http://schemas.openxmlformats.org/officeDocument/2006/math" xmlns:v="urn:schemas-microsoft-com:vml" xmlns:wp14="http://schemas.microsoft.com/office/word/2010/wordprocessingDrawing" xmlns:wp="http://schemas.openxmlformats.org/drawingml/2006/wordprocessingDrawing" xmlns:w10="urn:schemas-microsoft-com:office:word" xmlns:w="http://schemas.openxmlformats.org/wordprocessingml/2006/main" xmlns:w14="http://schemas.microsoft.com/office/word/2010/wordml" xmlns:w15="http://schemas.microsoft.com/office/word/2012/wordml" xmlns:w16cex="http://schemas.microsoft.com/office/word/2018/wordml/cex" xmlns:w16cid="http://schemas.microsoft.com/office/word/2016/wordml/cid" xmlns:w16="http://schemas.microsoft.com/office/word/2018/wordml" xmlns:w16sdtdh="http://schemas.microsoft.com/office/word/2020/wordml/sdtdatahash" xmlns:w16se="http://schemas.microsoft.com/office/word/2015/wordml/symex" xmlns:wpg="http://schemas.microsoft.com/office/word/2010/wordprocessingGroup" xmlns:wpi="http://schemas.microsoft.com/office/word/2010/wordprocessingInk" xmlns:wne="http://schemas.microsoft.com/office/word/2006/wordml" xmlns:wps="http://schemas.microsoft.com/office/word/2010/wordprocessingShape" mc:Ignorable="w14 w15 w16se w16cid w16 w16cex w16sdtdh wp14">
   <w:body>
     <w:p>
       <w:pPr>
-        <w:pStyle w:val="Cabealho1"/>
+        <w:pStyle w:val="Ttulo1"/>
       </w:pPr>
       <w:bookmarkStart w:id="0" w:name="_Toc150528282"/>
       <w:r>
@@ -53,36 +53,26 @@
         <w:t xml:space="preserve"> a partir de</w:t>
       </w:r>
       <w:r>
-        <w:t xml:space="preserve"> </w:t>
-      </w:r>
-      <w:proofErr w:type="spellStart"/>
-      <w:r>
-        <w:t>PostgreSQL</w:t>
-      </w:r>
-      <w:proofErr w:type="spellEnd"/>
-      <w:r>
-        <w:t>.</w:t>
+        <w:t xml:space="preserve"> PostgreSQL.</w:t>
       </w:r>
     </w:p>
     <w:p>
       <w:pPr>
         <w:ind w:firstLine="360"/>
       </w:pPr>
-      <w:bookmarkStart w:id="1" w:name="_GoBack"/>
+    </w:p>
+    <w:p>
+      <w:pPr>
+        <w:pStyle w:val="Ttulo2"/>
+      </w:pPr>
+      <w:bookmarkStart w:id="1" w:name="_Toc150528283"/>
+      <w:r>
+        <w:t>Base de dados</w:t>
+      </w:r>
       <w:bookmarkEnd w:id="1"/>
     </w:p>
     <w:p>
       <w:pPr>
-        <w:pStyle w:val="Cabealho2"/>
-      </w:pPr>
-      <w:bookmarkStart w:id="2" w:name="_Toc150528283"/>
-      <w:r>
-        <w:t>Base de dados</w:t>
-      </w:r>
-      <w:bookmarkEnd w:id="2"/>
-    </w:p>
-    <w:p>
-      <w:pPr>
         <w:ind w:firstLine="360"/>
         <w:rPr>
           <w:lang w:eastAsia="en-GB"/>
@@ -104,50 +94,26 @@
         <w:rPr>
           <w:lang w:eastAsia="en-GB"/>
         </w:rPr>
-        <w:t xml:space="preserve">da em </w:t>
-      </w:r>
-      <w:proofErr w:type="spellStart"/>
+        <w:t>da em PostgreSQL, com recurso à plataforma</w:t>
+      </w:r>
       <w:r>
         <w:rPr>
           <w:lang w:eastAsia="en-GB"/>
         </w:rPr>
-        <w:t>PostgreSQL</w:t>
-      </w:r>
-      <w:proofErr w:type="spellEnd"/>
+        <w:t xml:space="preserve"> PGAdmin</w:t>
+      </w:r>
       <w:r>
         <w:rPr>
           <w:lang w:eastAsia="en-GB"/>
         </w:rPr>
-        <w:t>, com recurso à plataforma</w:t>
+        <w:t xml:space="preserve">, e posteriormente colocada online através da </w:t>
       </w:r>
       <w:r>
         <w:rPr>
           <w:lang w:eastAsia="en-GB"/>
         </w:rPr>
-        <w:t xml:space="preserve"> </w:t>
-      </w:r>
-      <w:proofErr w:type="spellStart"/>
-      <w:r>
-        <w:rPr>
-          <w:lang w:eastAsia="en-GB"/>
-        </w:rPr>
-        <w:t>PGAdmin</w:t>
-      </w:r>
-      <w:proofErr w:type="spellEnd"/>
-      <w:r>
-        <w:rPr>
-          <w:lang w:eastAsia="en-GB"/>
-        </w:rPr>
-        <w:t xml:space="preserve">, e posteriormente colocada online através da </w:t>
-      </w:r>
-      <w:proofErr w:type="gramStart"/>
-      <w:r>
-        <w:rPr>
-          <w:lang w:eastAsia="en-GB"/>
-        </w:rPr>
         <w:t>plataforma Render</w:t>
       </w:r>
-      <w:proofErr w:type="gramEnd"/>
       <w:r>
         <w:rPr>
           <w:lang w:eastAsia="en-GB"/>
@@ -255,7 +221,7 @@
     </w:p>
     <w:p>
       <w:pPr>
-        <w:pStyle w:val="Cabealho3"/>
+        <w:pStyle w:val="Ttulo3"/>
       </w:pPr>
       <w:r>
         <w:t>Entidades</w:t>
@@ -386,14 +352,14 @@
     </w:p>
     <w:p>
       <w:pPr>
-        <w:pStyle w:val="Cabealho1"/>
-      </w:pPr>
-      <w:bookmarkStart w:id="3" w:name="_Toc152348369"/>
+        <w:pStyle w:val="Ttulo1"/>
+      </w:pPr>
+      <w:bookmarkStart w:id="2" w:name="_Toc152348369"/>
       <w:r>
         <w:lastRenderedPageBreak/>
         <w:t>Implementação</w:t>
       </w:r>
-      <w:bookmarkEnd w:id="3"/>
+      <w:bookmarkEnd w:id="2"/>
     </w:p>
     <w:p>
       <w:pPr>
@@ -417,9 +383,9 @@
     </w:p>
     <w:p>
       <w:pPr>
-        <w:pStyle w:val="Cabealho2"/>
-      </w:pPr>
-      <w:bookmarkStart w:id="4" w:name="_Toc152348370"/>
+        <w:pStyle w:val="Ttulo2"/>
+      </w:pPr>
+      <w:bookmarkStart w:id="3" w:name="_Toc152348370"/>
       <w:proofErr w:type="spellStart"/>
       <w:r>
         <w:rPr>
@@ -444,7 +410,7 @@
         </w:rPr>
         <w:t>ups</w:t>
       </w:r>
-      <w:bookmarkEnd w:id="4"/>
+      <w:bookmarkEnd w:id="3"/>
       <w:proofErr w:type="spellEnd"/>
     </w:p>
     <w:p>
@@ -487,13 +453,15 @@
         <w:t xml:space="preserve"> </w:t>
       </w:r>
       <w:r>
-        <w:t>onde a</w:t>
-      </w:r>
-      <w:r>
-        <w:t>qui visualizamos a pagina principal da aplicação web, onde nos dá o livre acesso direto a um registo de cada novo utente que queir</w:t>
-      </w:r>
-      <w:r>
-        <w:t xml:space="preserve">a se registar na aplicação SOL. Verificamos também </w:t>
+        <w:t xml:space="preserve">onde aqui visualizamos a </w:t>
+      </w:r>
+      <w:proofErr w:type="gramStart"/>
+      <w:r>
+        <w:t>pagina</w:t>
+      </w:r>
+      <w:proofErr w:type="gramEnd"/>
+      <w:r>
+        <w:t xml:space="preserve"> principal da aplicação web, onde nos dá o livre acesso direto a um registo de cada novo utente que queira se registar na aplicação SOL. Verificamos também </w:t>
       </w:r>
       <w:r>
         <w:t xml:space="preserve">o botão de registo, uma introdução ao funcionamento da aplicação e um </w:t>
@@ -511,10 +479,7 @@
         <w:t xml:space="preserve"> de quantos médicos, utentes, formulários e consultas se encontram no sistema:</w:t>
       </w:r>
       <w:r>
-        <w:t xml:space="preserve"> </w:t>
-      </w:r>
-      <w:r>
-        <w:t xml:space="preserve">Informações detalhadas relativamente a possíveis e futuras duvidas que possam surgir aos utentes, bem como o processo todo desde o devido preenchimento do formulário ate à avaliação do médico </w:t>
+        <w:t xml:space="preserve"> Informações detalhadas relativamente a possíveis e futuras duvidas que possam surgir aos utentes, bem como o processo todo desde o devido preenchimento do formulário ate à avaliação do médico </w:t>
       </w:r>
     </w:p>
     <w:p>
@@ -527,7 +492,7 @@
           <w:lang w:eastAsia="pt-PT"/>
         </w:rPr>
         <w:drawing>
-          <wp:anchor distT="0" distB="0" distL="114300" distR="114300" simplePos="0" relativeHeight="251666432" behindDoc="1" locked="0" layoutInCell="1" allowOverlap="1" wp14:anchorId="2BC3AC93" wp14:editId="0CC0474A">
+          <wp:anchor distT="0" distB="0" distL="114300" distR="114300" simplePos="0" relativeHeight="251666432" behindDoc="1" locked="0" layoutInCell="1" allowOverlap="1" wp14:anchorId="18A59972" wp14:editId="23FC5739">
             <wp:simplePos x="0" y="0"/>
             <wp:positionH relativeFrom="margin">
               <wp:posOffset>916305</wp:posOffset>
@@ -714,30 +679,20 @@
       <w:pPr>
         <w:pStyle w:val="Legenda"/>
       </w:pPr>
+      <w:bookmarkStart w:id="4" w:name="_Ref152347918"/>
       <w:bookmarkStart w:id="5" w:name="_Toc152348382"/>
-      <w:bookmarkStart w:id="6" w:name="_Ref152347918"/>
       <w:r>
         <w:t xml:space="preserve">Figura </w:t>
       </w:r>
-      <w:r>
-        <w:fldChar w:fldCharType="begin"/>
-      </w:r>
-      <w:r>
-        <w:instrText xml:space="preserve"> SEQ Figura \* ARABIC </w:instrText>
-      </w:r>
-      <w:r>
-        <w:fldChar w:fldCharType="separate"/>
-      </w:r>
-      <w:r>
-        <w:rPr>
-          <w:noProof/>
-        </w:rPr>
-        <w:t>1</w:t>
-      </w:r>
-      <w:r>
-        <w:fldChar w:fldCharType="end"/>
-      </w:r>
-      <w:bookmarkEnd w:id="6"/>
+      <w:fldSimple w:instr=" SEQ Figura \* ARABIC ">
+        <w:r>
+          <w:rPr>
+            <w:noProof/>
+          </w:rPr>
+          <w:t>1</w:t>
+        </w:r>
+      </w:fldSimple>
+      <w:bookmarkEnd w:id="4"/>
       <w:r>
         <w:t>0</w:t>
       </w:r>
@@ -784,13 +739,7 @@
         <w:t xml:space="preserve"> </w:t>
       </w:r>
       <w:r>
-        <w:t>. Está presente também todos os detalhes da equipa médica de cada especialidade, tal como a Dermatologia, Psiquiatria, Cardiologia, Otorrinolaringologia, Ort</w:t>
-      </w:r>
-      <w:r>
-        <w:t>opedia e Neurologia. E por ultimo</w:t>
-      </w:r>
-      <w:r>
-        <w:t xml:space="preserve"> uma pequena área alusiva às apreciações dos utentes que já testemunharam e resolveram o seu problema a partir da aplicação.  </w:t>
+        <w:t xml:space="preserve">. Está presente também todos os detalhes da equipa médica de cada especialidade, tal como a Dermatologia, Psiquiatria, Cardiologia, Otorrinolaringologia, Ortopedia e Neurologia. E por ultimo uma pequena área alusiva às apreciações dos utentes que já testemunharam e resolveram o seu problema a partir da aplicação.  </w:t>
       </w:r>
     </w:p>
     <w:p>
@@ -810,7 +759,7 @@
           <w:lang w:eastAsia="pt-PT"/>
         </w:rPr>
         <w:drawing>
-          <wp:inline distT="0" distB="0" distL="0" distR="0" wp14:anchorId="2530F80E" wp14:editId="62A902D5">
+          <wp:inline distT="0" distB="0" distL="0" distR="0" wp14:anchorId="22AAF103" wp14:editId="12ECC8A0">
             <wp:extent cx="4443221" cy="6623538"/>
             <wp:effectExtent l="0" t="0" r="0" b="0"/>
             <wp:docPr id="1121393409" name="Imagem 5"/>
@@ -863,19 +812,19 @@
       <w:pPr>
         <w:pStyle w:val="Legenda"/>
       </w:pPr>
-      <w:bookmarkStart w:id="7" w:name="_Ref152348305"/>
-      <w:bookmarkStart w:id="8" w:name="_Toc152348383"/>
+      <w:bookmarkStart w:id="6" w:name="_Ref152348305"/>
+      <w:bookmarkStart w:id="7" w:name="_Toc152348383"/>
       <w:r>
         <w:t xml:space="preserve">Figura </w:t>
       </w:r>
+      <w:bookmarkEnd w:id="6"/>
+      <w:r>
+        <w:t>11</w:t>
+      </w:r>
+      <w:r>
+        <w:t xml:space="preserve"> - Segunda parte da página inicial - especialidades e testemunhos</w:t>
+      </w:r>
       <w:bookmarkEnd w:id="7"/>
-      <w:r>
-        <w:t>11</w:t>
-      </w:r>
-      <w:r>
-        <w:t xml:space="preserve"> - Segunda parte da página inicial - especialidades e testemunhos</w:t>
-      </w:r>
-      <w:bookmarkEnd w:id="8"/>
     </w:p>
     <w:p>
       <w:pPr>
@@ -914,7 +863,7 @@
         <mc:AlternateContent>
           <mc:Choice Requires="wps">
             <w:drawing>
-              <wp:anchor distT="0" distB="0" distL="114300" distR="114300" simplePos="0" relativeHeight="251662336" behindDoc="1" locked="0" layoutInCell="1" allowOverlap="1" wp14:anchorId="077D86AF" wp14:editId="75A49461">
+              <wp:anchor distT="0" distB="0" distL="114300" distR="114300" simplePos="0" relativeHeight="251662336" behindDoc="1" locked="0" layoutInCell="1" allowOverlap="1" wp14:anchorId="20D94F02" wp14:editId="4BB8D1FF">
                 <wp:simplePos x="0" y="0"/>
                 <wp:positionH relativeFrom="column">
                   <wp:posOffset>-144145</wp:posOffset>
@@ -987,11 +936,11 @@
           </mc:Choice>
           <mc:Fallback>
             <w:pict>
-              <v:shapetype w14:anchorId="077D86AF" id="_x0000_t202" coordsize="21600,21600" o:spt="202" path="m,l,21600r21600,l21600,xe">
+              <v:shapetype w14:anchorId="20D94F02" id="_x0000_t202" coordsize="21600,21600" o:spt="202" path="m,l,21600r21600,l21600,xe">
                 <v:stroke joinstyle="miter"/>
                 <v:path gradientshapeok="t" o:connecttype="rect"/>
               </v:shapetype>
-              <v:shape id="Caixa de texto 11" o:spid="_x0000_s1026" type="#_x0000_t202" style="position:absolute;left:0;text-align:left;margin-left:-11.35pt;margin-top:231.1pt;width:425.2pt;height:.05pt;z-index:-251654144;visibility:visible;mso-wrap-style:square;mso-wrap-distance-left:9pt;mso-wrap-distance-top:0;mso-wrap-distance-right:9pt;mso-wrap-distance-bottom:0;mso-position-horizontal:absolute;mso-position-horizontal-relative:text;mso-position-vertical:absolute;mso-position-vertical-relative:text;v-text-anchor:top" o:gfxdata="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" stroked="f">
+              <v:shape id="Caixa de texto 11" o:spid="_x0000_s1026" type="#_x0000_t202" style="position:absolute;left:0;text-align:left;margin-left:-11.35pt;margin-top:231.1pt;width:425.2pt;height:.05pt;z-index:-251654144;visibility:visible;mso-wrap-style:square;mso-wrap-distance-left:9pt;mso-wrap-distance-top:0;mso-wrap-distance-right:9pt;mso-wrap-distance-bottom:0;mso-position-horizontal:absolute;mso-position-horizontal-relative:text;mso-position-vertical:absolute;mso-position-vertical-relative:text;v-text-anchor:top" o:gfxdata="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" stroked="f">
                 <v:textbox style="mso-fit-shape-to-text:t" inset="0,0,0,0">
                   <w:txbxContent>
                     <w:p>
@@ -1024,7 +973,7 @@
           <w:lang w:eastAsia="pt-PT"/>
         </w:rPr>
         <w:drawing>
-          <wp:anchor distT="0" distB="0" distL="114300" distR="114300" simplePos="0" relativeHeight="251660288" behindDoc="1" locked="0" layoutInCell="1" allowOverlap="1" wp14:anchorId="3A9851EB" wp14:editId="008B7958">
+          <wp:anchor distT="0" distB="0" distL="114300" distR="114300" simplePos="0" relativeHeight="251660288" behindDoc="1" locked="0" layoutInCell="1" allowOverlap="1" wp14:anchorId="0C5D0E6A" wp14:editId="68FEA5C3">
             <wp:simplePos x="0" y="0"/>
             <wp:positionH relativeFrom="margin">
               <wp:posOffset>-144379</wp:posOffset>
@@ -1116,7 +1065,7 @@
         <mc:AlternateContent>
           <mc:Choice Requires="wps">
             <w:drawing>
-              <wp:anchor distT="0" distB="0" distL="114300" distR="114300" simplePos="0" relativeHeight="251665408" behindDoc="1" locked="0" layoutInCell="1" allowOverlap="1" wp14:anchorId="37F65E67" wp14:editId="0190654C">
+              <wp:anchor distT="0" distB="0" distL="114300" distR="114300" simplePos="0" relativeHeight="251665408" behindDoc="1" locked="0" layoutInCell="1" allowOverlap="1" wp14:anchorId="0C2A1EF5" wp14:editId="46F24CCF">
                 <wp:simplePos x="0" y="0"/>
                 <wp:positionH relativeFrom="column">
                   <wp:posOffset>0</wp:posOffset>
@@ -1186,7 +1135,7 @@
           </mc:Choice>
           <mc:Fallback>
             <w:pict>
-              <v:shape w14:anchorId="37F65E67" id="Caixa de texto 13" o:spid="_x0000_s1027" type="#_x0000_t202" style="position:absolute;left:0;text-align:left;margin-left:0;margin-top:268.75pt;width:425.2pt;height:.05pt;z-index:-251651072;visibility:visible;mso-wrap-style:square;mso-wrap-distance-left:9pt;mso-wrap-distance-top:0;mso-wrap-distance-right:9pt;mso-wrap-distance-bottom:0;mso-position-horizontal:absolute;mso-position-horizontal-relative:text;mso-position-vertical:absolute;mso-position-vertical-relative:text;v-text-anchor:top" o:gfxdata="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" stroked="f">
+              <v:shape w14:anchorId="0C2A1EF5" id="Caixa de texto 13" o:spid="_x0000_s1027" type="#_x0000_t202" style="position:absolute;left:0;text-align:left;margin-left:0;margin-top:268.75pt;width:425.2pt;height:.05pt;z-index:-251651072;visibility:visible;mso-wrap-style:square;mso-wrap-distance-left:9pt;mso-wrap-distance-top:0;mso-wrap-distance-right:9pt;mso-wrap-distance-bottom:0;mso-position-horizontal:absolute;mso-position-horizontal-relative:text;mso-position-vertical:absolute;mso-position-vertical-relative:text;v-text-anchor:top" o:gfxdata="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" stroked="f">
                 <v:textbox style="mso-fit-shape-to-text:t" inset="0,0,0,0">
                   <w:txbxContent>
                     <w:p>
@@ -1216,25 +1165,9 @@
           <w:lang w:eastAsia="pt-PT"/>
         </w:rPr>
         <w:drawing>
-          <wp:anchor distT="0" distB="0" distL="114300" distR="114300" simplePos="0" relativeHeight="251663360" behindDoc="1" locked="0" layoutInCell="1" allowOverlap="1" wp14:anchorId="0A99F0DA" wp14:editId="4EB98514">
-            <wp:simplePos x="0" y="0"/>
-            <wp:positionH relativeFrom="margin">
-              <wp:align>right</wp:align>
-            </wp:positionH>
-            <wp:positionV relativeFrom="paragraph">
-              <wp:posOffset>735497</wp:posOffset>
-            </wp:positionV>
+          <wp:inline distT="0" distB="0" distL="0" distR="0" wp14:anchorId="587976B1" wp14:editId="63E2BCCF">
             <wp:extent cx="5400040" cy="2620645"/>
             <wp:effectExtent l="0" t="0" r="0" b="8255"/>
-            <wp:wrapTight wrapText="bothSides">
-              <wp:wrapPolygon edited="0">
-                <wp:start x="0" y="0"/>
-                <wp:lineTo x="0" y="21511"/>
-                <wp:lineTo x="21488" y="21511"/>
-                <wp:lineTo x="21488" y="0"/>
-                <wp:lineTo x="0" y="0"/>
-              </wp:wrapPolygon>
-            </wp:wrapTight>
             <wp:docPr id="2" name="Imagem 2" descr="C:\Users\Utilizador\Desktop\R_A\SOL\Mockup SOL\login.jpg"/>
             <wp:cNvGraphicFramePr>
               <a:graphicFrameLocks xmlns:a="http://schemas.openxmlformats.org/drawingml/2006/main" noChangeAspect="1"/>
@@ -1277,7 +1210,7 @@
                 </pic:pic>
               </a:graphicData>
             </a:graphic>
-          </wp:anchor>
+          </wp:inline>
         </w:drawing>
       </w:r>
       <w:r>
@@ -1328,7 +1261,7 @@
           <w:lang w:eastAsia="pt-PT"/>
         </w:rPr>
         <w:drawing>
-          <wp:anchor distT="0" distB="0" distL="114300" distR="114300" simplePos="0" relativeHeight="251667456" behindDoc="1" locked="0" layoutInCell="1" allowOverlap="1" wp14:anchorId="231343ED" wp14:editId="3521994A">
+          <wp:anchor distT="0" distB="0" distL="114300" distR="114300" simplePos="0" relativeHeight="251667456" behindDoc="1" locked="0" layoutInCell="1" allowOverlap="1" wp14:anchorId="7F8E8C10" wp14:editId="1AA0470A">
             <wp:simplePos x="0" y="0"/>
             <wp:positionH relativeFrom="margin">
               <wp:align>center</wp:align>
@@ -1497,13 +1430,7 @@
       </w:pPr>
       <w:r>
         <w:lastRenderedPageBreak/>
-        <w:t xml:space="preserve">Visualizamos </w:t>
-      </w:r>
-      <w:r>
-        <w:t xml:space="preserve">a partir da figura 15, </w:t>
-      </w:r>
-      <w:r>
-        <w:t xml:space="preserve">o </w:t>
+        <w:t xml:space="preserve">Visualizamos a partir da figura 15, o </w:t>
       </w:r>
       <w:proofErr w:type="spellStart"/>
       <w:r>
@@ -1534,7 +1461,7 @@
         <mc:AlternateContent>
           <mc:Choice Requires="wps">
             <w:drawing>
-              <wp:anchor distT="0" distB="0" distL="114300" distR="114300" simplePos="0" relativeHeight="251669504" behindDoc="1" locked="0" layoutInCell="1" allowOverlap="1" wp14:anchorId="78D143B4" wp14:editId="0F1F3DF0">
+              <wp:anchor distT="0" distB="0" distL="114300" distR="114300" simplePos="0" relativeHeight="251669504" behindDoc="1" locked="0" layoutInCell="1" allowOverlap="1" wp14:anchorId="11D1FC9D" wp14:editId="3FD4CC6E">
                 <wp:simplePos x="0" y="0"/>
                 <wp:positionH relativeFrom="column">
                   <wp:posOffset>814070</wp:posOffset>
@@ -1604,7 +1531,7 @@
           </mc:Choice>
           <mc:Fallback>
             <w:pict>
-              <v:shape w14:anchorId="78D143B4" id="Caixa de texto 14" o:spid="_x0000_s1028" type="#_x0000_t202" style="position:absolute;left:0;text-align:left;margin-left:64.1pt;margin-top:308.7pt;width:297.05pt;height:.05pt;z-index:-251646976;visibility:visible;mso-wrap-style:square;mso-wrap-distance-left:9pt;mso-wrap-distance-top:0;mso-wrap-distance-right:9pt;mso-wrap-distance-bottom:0;mso-position-horizontal:absolute;mso-position-horizontal-relative:text;mso-position-vertical:absolute;mso-position-vertical-relative:text;v-text-anchor:top" o:gfxdata="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" stroked="f">
+              <v:shape w14:anchorId="11D1FC9D" id="Caixa de texto 14" o:spid="_x0000_s1028" type="#_x0000_t202" style="position:absolute;left:0;text-align:left;margin-left:64.1pt;margin-top:308.7pt;width:297.05pt;height:.05pt;z-index:-251646976;visibility:visible;mso-wrap-style:square;mso-wrap-distance-left:9pt;mso-wrap-distance-top:0;mso-wrap-distance-right:9pt;mso-wrap-distance-bottom:0;mso-position-horizontal:absolute;mso-position-horizontal-relative:text;mso-position-vertical:absolute;mso-position-vertical-relative:text;v-text-anchor:top" o:gfxdata="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" stroked="f">
                 <v:textbox style="mso-fit-shape-to-text:t" inset="0,0,0,0">
                   <w:txbxContent>
                     <w:p>
@@ -1634,7 +1561,7 @@
           <w:lang w:eastAsia="pt-PT"/>
         </w:rPr>
         <w:drawing>
-          <wp:anchor distT="0" distB="0" distL="114300" distR="114300" simplePos="0" relativeHeight="251659264" behindDoc="1" locked="0" layoutInCell="1" allowOverlap="1">
+          <wp:anchor distT="0" distB="0" distL="114300" distR="114300" simplePos="0" relativeHeight="251659264" behindDoc="1" locked="0" layoutInCell="1" allowOverlap="1" wp14:anchorId="61B3770B" wp14:editId="3CEACE18">
             <wp:simplePos x="0" y="0"/>
             <wp:positionH relativeFrom="margin">
               <wp:align>center</wp:align>
@@ -1889,22 +1816,7 @@
       </w:r>
       <w:proofErr w:type="spellEnd"/>
       <w:r>
-        <w:t xml:space="preserve"> referente </w:t>
-      </w:r>
-      <w:r>
-        <w:t>à figura 16</w:t>
-      </w:r>
-      <w:r>
-        <w:t xml:space="preserve">, </w:t>
-      </w:r>
-      <w:r>
-        <w:t>visualizamos</w:t>
-      </w:r>
-      <w:r>
-        <w:t xml:space="preserve"> a ár</w:t>
-      </w:r>
-      <w:r>
-        <w:t>ea de trabalho do Médico, este tem acesso aos utentes já atendidos e também aos que tem consulta marcada onde no ato da mesma faz as suas próprias observações e submissões e também aos formulários.</w:t>
+        <w:t xml:space="preserve"> referente à figura 16, visualizamos a área de trabalho do Médico, este tem acesso aos utentes já atendidos e também aos que tem consulta marcada onde no ato da mesma faz as suas próprias observações e submissões e também aos formulários.</w:t>
       </w:r>
     </w:p>
     <w:p>
@@ -1920,7 +1832,7 @@
         <mc:AlternateContent>
           <mc:Choice Requires="wps">
             <w:drawing>
-              <wp:anchor distT="0" distB="0" distL="114300" distR="114300" simplePos="0" relativeHeight="251681792" behindDoc="1" locked="0" layoutInCell="1" allowOverlap="1" wp14:anchorId="1F7E1E26" wp14:editId="44575326">
+              <wp:anchor distT="0" distB="0" distL="114300" distR="114300" simplePos="0" relativeHeight="251681792" behindDoc="1" locked="0" layoutInCell="1" allowOverlap="1" wp14:anchorId="16F1342E" wp14:editId="3E6B8ACC">
                 <wp:simplePos x="0" y="0"/>
                 <wp:positionH relativeFrom="column">
                   <wp:posOffset>748030</wp:posOffset>
@@ -1990,7 +1902,7 @@
           </mc:Choice>
           <mc:Fallback>
             <w:pict>
-              <v:shape w14:anchorId="1F7E1E26" id="Caixa de texto 19" o:spid="_x0000_s1029" type="#_x0000_t202" style="position:absolute;left:0;text-align:left;margin-left:58.9pt;margin-top:434.45pt;width:308.95pt;height:.05pt;z-index:-251634688;visibility:visible;mso-wrap-style:square;mso-wrap-distance-left:9pt;mso-wrap-distance-top:0;mso-wrap-distance-right:9pt;mso-wrap-distance-bottom:0;mso-position-horizontal:absolute;mso-position-horizontal-relative:text;mso-position-vertical:absolute;mso-position-vertical-relative:text;v-text-anchor:top" o:gfxdata="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" stroked="f">
+              <v:shape w14:anchorId="16F1342E" id="Caixa de texto 19" o:spid="_x0000_s1029" type="#_x0000_t202" style="position:absolute;left:0;text-align:left;margin-left:58.9pt;margin-top:434.45pt;width:308.95pt;height:.05pt;z-index:-251634688;visibility:visible;mso-wrap-style:square;mso-wrap-distance-left:9pt;mso-wrap-distance-top:0;mso-wrap-distance-right:9pt;mso-wrap-distance-bottom:0;mso-position-horizontal:absolute;mso-position-horizontal-relative:text;mso-position-vertical:absolute;mso-position-vertical-relative:text;v-text-anchor:top" o:gfxdata="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" stroked="f">
                 <v:textbox style="mso-fit-shape-to-text:t" inset="0,0,0,0">
                   <w:txbxContent>
                     <w:p>
@@ -2020,7 +1932,7 @@
           <w:lang w:eastAsia="pt-PT"/>
         </w:rPr>
         <w:drawing>
-          <wp:anchor distT="0" distB="0" distL="114300" distR="114300" simplePos="0" relativeHeight="251679744" behindDoc="1" locked="0" layoutInCell="1" allowOverlap="1" wp14:anchorId="7860A924" wp14:editId="2F45CDE1">
+          <wp:anchor distT="0" distB="0" distL="114300" distR="114300" simplePos="0" relativeHeight="251679744" behindDoc="1" locked="0" layoutInCell="1" allowOverlap="1" wp14:anchorId="3EB895E4" wp14:editId="4A5B273E">
             <wp:simplePos x="0" y="0"/>
             <wp:positionH relativeFrom="margin">
               <wp:posOffset>748617</wp:posOffset>
@@ -2187,16 +2099,7 @@
       </w:pPr>
       <w:r>
         <w:lastRenderedPageBreak/>
-        <w:t xml:space="preserve">Visualizamos </w:t>
-      </w:r>
-      <w:r>
-        <w:t>a partir da figura 17</w:t>
-      </w:r>
-      <w:r>
-        <w:t xml:space="preserve">, </w:t>
-      </w:r>
-      <w:r>
-        <w:t xml:space="preserve">o </w:t>
+        <w:t xml:space="preserve">Visualizamos a partir da figura 17, o </w:t>
       </w:r>
       <w:proofErr w:type="spellStart"/>
       <w:r>
@@ -2204,19 +2107,7 @@
       </w:r>
       <w:proofErr w:type="spellEnd"/>
       <w:r>
-        <w:t xml:space="preserve"> da pá</w:t>
-      </w:r>
-      <w:r>
-        <w:t>gina pri</w:t>
-      </w:r>
-      <w:r>
-        <w:t>ncipal do Médico</w:t>
-      </w:r>
-      <w:r>
-        <w:t xml:space="preserve">, </w:t>
-      </w:r>
-      <w:r>
-        <w:t>com o seu acesso direto as consultas que ainda não se realizaram e também as que se já realizaram, conseguindo assim aceder a todas as informações já submetidas.</w:t>
+        <w:t xml:space="preserve"> da página principal do Médico, com o seu acesso direto as consultas que ainda não se realizaram e também as que se já realizaram, conseguindo assim aceder a todas as informações já submetidas.</w:t>
       </w:r>
     </w:p>
     <w:p/>
@@ -2228,7 +2119,7 @@
         <mc:AlternateContent>
           <mc:Choice Requires="wps">
             <w:drawing>
-              <wp:anchor distT="0" distB="0" distL="114300" distR="114300" simplePos="0" relativeHeight="251684864" behindDoc="1" locked="0" layoutInCell="1" allowOverlap="1" wp14:anchorId="7F2EA741" wp14:editId="3BD364FF">
+              <wp:anchor distT="0" distB="0" distL="114300" distR="114300" simplePos="0" relativeHeight="251684864" behindDoc="1" locked="0" layoutInCell="1" allowOverlap="1" wp14:anchorId="25FD4014" wp14:editId="7F900ED6">
                 <wp:simplePos x="0" y="0"/>
                 <wp:positionH relativeFrom="column">
                   <wp:posOffset>852170</wp:posOffset>
@@ -2298,7 +2189,7 @@
           </mc:Choice>
           <mc:Fallback>
             <w:pict>
-              <v:shape w14:anchorId="7F2EA741" id="Caixa de texto 21" o:spid="_x0000_s1030" type="#_x0000_t202" style="position:absolute;left:0;text-align:left;margin-left:67.1pt;margin-top:447.7pt;width:291pt;height:.05pt;z-index:-251631616;visibility:visible;mso-wrap-style:square;mso-wrap-distance-left:9pt;mso-wrap-distance-top:0;mso-wrap-distance-right:9pt;mso-wrap-distance-bottom:0;mso-position-horizontal:absolute;mso-position-horizontal-relative:text;mso-position-vertical:absolute;mso-position-vertical-relative:text;v-text-anchor:top" o:gfxdata="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" stroked="f">
+              <v:shape w14:anchorId="25FD4014" id="Caixa de texto 21" o:spid="_x0000_s1030" type="#_x0000_t202" style="position:absolute;left:0;text-align:left;margin-left:67.1pt;margin-top:447.7pt;width:291pt;height:.05pt;z-index:-251631616;visibility:visible;mso-wrap-style:square;mso-wrap-distance-left:9pt;mso-wrap-distance-top:0;mso-wrap-distance-right:9pt;mso-wrap-distance-bottom:0;mso-position-horizontal:absolute;mso-position-horizontal-relative:text;mso-position-vertical:absolute;mso-position-vertical-relative:text;v-text-anchor:top" o:gfxdata="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" stroked="f">
                 <v:textbox style="mso-fit-shape-to-text:t" inset="0,0,0,0">
                   <w:txbxContent>
                     <w:p>
@@ -2328,7 +2219,7 @@
           <w:lang w:eastAsia="pt-PT"/>
         </w:rPr>
         <w:drawing>
-          <wp:anchor distT="0" distB="0" distL="114300" distR="114300" simplePos="0" relativeHeight="251682816" behindDoc="1" locked="0" layoutInCell="1" allowOverlap="1" wp14:anchorId="27AE8CA8" wp14:editId="6E56DFDF">
+          <wp:anchor distT="0" distB="0" distL="114300" distR="114300" simplePos="0" relativeHeight="251682816" behindDoc="1" locked="0" layoutInCell="1" allowOverlap="1" wp14:anchorId="54962432" wp14:editId="1EF78721">
             <wp:simplePos x="0" y="0"/>
             <wp:positionH relativeFrom="margin">
               <wp:posOffset>852170</wp:posOffset>
@@ -2419,13 +2310,7 @@
       </w:pPr>
       <w:r>
         <w:lastRenderedPageBreak/>
-        <w:t>Na Figura 18</w:t>
-      </w:r>
-      <w:r>
-        <w:t xml:space="preserve">, </w:t>
-      </w:r>
-      <w:r>
-        <w:t>demonstra a página principal do utente onde este seleciona a sua especialidade consoante a sua necessidade, descrevendo também o motiv</w:t>
+        <w:t>Na Figura 18, demonstra a página principal do utente onde este seleciona a sua especialidade consoante a sua necessidade, descrevendo também o motiv</w:t>
       </w:r>
       <w:r>
         <w:t>o do pedido</w:t>
@@ -2449,7 +2334,7 @@
         <mc:AlternateContent>
           <mc:Choice Requires="wps">
             <w:drawing>
-              <wp:anchor distT="0" distB="0" distL="114300" distR="114300" simplePos="0" relativeHeight="251687936" behindDoc="1" locked="0" layoutInCell="1" allowOverlap="1" wp14:anchorId="7389742B" wp14:editId="7B3A7D18">
+              <wp:anchor distT="0" distB="0" distL="114300" distR="114300" simplePos="0" relativeHeight="251687936" behindDoc="1" locked="0" layoutInCell="1" allowOverlap="1" wp14:anchorId="1907C539" wp14:editId="5A25D314">
                 <wp:simplePos x="0" y="0"/>
                 <wp:positionH relativeFrom="column">
                   <wp:posOffset>567690</wp:posOffset>
@@ -2519,7 +2404,7 @@
           </mc:Choice>
           <mc:Fallback>
             <w:pict>
-              <v:shape w14:anchorId="7389742B" id="Caixa de texto 23" o:spid="_x0000_s1031" type="#_x0000_t202" style="position:absolute;left:0;text-align:left;margin-left:44.7pt;margin-top:509.2pt;width:342.9pt;height:.05pt;z-index:-251628544;visibility:visible;mso-wrap-style:square;mso-wrap-distance-left:9pt;mso-wrap-distance-top:0;mso-wrap-distance-right:9pt;mso-wrap-distance-bottom:0;mso-position-horizontal:absolute;mso-position-horizontal-relative:text;mso-position-vertical:absolute;mso-position-vertical-relative:text;v-text-anchor:top" o:gfxdata="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" stroked="f">
+              <v:shape w14:anchorId="1907C539" id="Caixa de texto 23" o:spid="_x0000_s1031" type="#_x0000_t202" style="position:absolute;left:0;text-align:left;margin-left:44.7pt;margin-top:509.2pt;width:342.9pt;height:.05pt;z-index:-251628544;visibility:visible;mso-wrap-style:square;mso-wrap-distance-left:9pt;mso-wrap-distance-top:0;mso-wrap-distance-right:9pt;mso-wrap-distance-bottom:0;mso-position-horizontal:absolute;mso-position-horizontal-relative:text;mso-position-vertical:absolute;mso-position-vertical-relative:text;v-text-anchor:top" o:gfxdata="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" stroked="f">
                 <v:textbox style="mso-fit-shape-to-text:t" inset="0,0,0,0">
                   <w:txbxContent>
                     <w:p>
@@ -2549,7 +2434,7 @@
           <w:lang w:eastAsia="pt-PT"/>
         </w:rPr>
         <w:drawing>
-          <wp:anchor distT="0" distB="0" distL="114300" distR="114300" simplePos="0" relativeHeight="251685888" behindDoc="1" locked="0" layoutInCell="1" allowOverlap="1" wp14:anchorId="1735241D" wp14:editId="6CB718AA">
+          <wp:anchor distT="0" distB="0" distL="114300" distR="114300" simplePos="0" relativeHeight="251685888" behindDoc="1" locked="0" layoutInCell="1" allowOverlap="1" wp14:anchorId="781F8905" wp14:editId="6CD86E17">
             <wp:simplePos x="0" y="0"/>
             <wp:positionH relativeFrom="margin">
               <wp:posOffset>567690</wp:posOffset>
@@ -2653,7 +2538,7 @@
         <mc:AlternateContent>
           <mc:Choice Requires="wps">
             <w:drawing>
-              <wp:anchor distT="0" distB="0" distL="114300" distR="114300" simplePos="0" relativeHeight="251691008" behindDoc="1" locked="0" layoutInCell="1" allowOverlap="1" wp14:anchorId="68590F43" wp14:editId="3BAB7693">
+              <wp:anchor distT="0" distB="0" distL="114300" distR="114300" simplePos="0" relativeHeight="251691008" behindDoc="1" locked="0" layoutInCell="1" allowOverlap="1" wp14:anchorId="46044A23" wp14:editId="2D9CFC34">
                 <wp:simplePos x="0" y="0"/>
                 <wp:positionH relativeFrom="column">
                   <wp:posOffset>789305</wp:posOffset>
@@ -2723,7 +2608,7 @@
           </mc:Choice>
           <mc:Fallback>
             <w:pict>
-              <v:shape w14:anchorId="68590F43" id="Caixa de texto 25" o:spid="_x0000_s1032" type="#_x0000_t202" style="position:absolute;left:0;text-align:left;margin-left:62.15pt;margin-top:444.95pt;width:336.25pt;height:.05pt;z-index:-251625472;visibility:visible;mso-wrap-style:square;mso-wrap-distance-left:9pt;mso-wrap-distance-top:0;mso-wrap-distance-right:9pt;mso-wrap-distance-bottom:0;mso-position-horizontal:absolute;mso-position-horizontal-relative:text;mso-position-vertical:absolute;mso-position-vertical-relative:text;v-text-anchor:top" o:gfxdata="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" stroked="f">
+              <v:shape w14:anchorId="46044A23" id="Caixa de texto 25" o:spid="_x0000_s1032" type="#_x0000_t202" style="position:absolute;left:0;text-align:left;margin-left:62.15pt;margin-top:444.95pt;width:336.25pt;height:.05pt;z-index:-251625472;visibility:visible;mso-wrap-style:square;mso-wrap-distance-left:9pt;mso-wrap-distance-top:0;mso-wrap-distance-right:9pt;mso-wrap-distance-bottom:0;mso-position-horizontal:absolute;mso-position-horizontal-relative:text;mso-position-vertical:absolute;mso-position-vertical-relative:text;v-text-anchor:top" o:gfxdata="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" stroked="f">
                 <v:textbox style="mso-fit-shape-to-text:t" inset="0,0,0,0">
                   <w:txbxContent>
                     <w:p>
@@ -2753,7 +2638,7 @@
           <w:lang w:eastAsia="pt-PT"/>
         </w:rPr>
         <w:drawing>
-          <wp:anchor distT="0" distB="0" distL="114300" distR="114300" simplePos="0" relativeHeight="251688960" behindDoc="1" locked="0" layoutInCell="1" allowOverlap="1" wp14:anchorId="007A384D" wp14:editId="6BCE83D7">
+          <wp:anchor distT="0" distB="0" distL="114300" distR="114300" simplePos="0" relativeHeight="251688960" behindDoc="1" locked="0" layoutInCell="1" allowOverlap="1" wp14:anchorId="7A842869" wp14:editId="3B0F35F6">
             <wp:simplePos x="0" y="0"/>
             <wp:positionH relativeFrom="margin">
               <wp:posOffset>789587</wp:posOffset>
@@ -2844,15 +2729,7 @@
     <w:p/>
     <w:p>
       <w:r>
-        <w:t xml:space="preserve">Na figura </w:t>
-      </w:r>
-      <w:proofErr w:type="gramStart"/>
-      <w:r>
-        <w:t>1 ,</w:t>
-      </w:r>
-      <w:proofErr w:type="gramEnd"/>
-      <w:r>
-        <w:t xml:space="preserve"> ilustra a página onde o Administrativo faz o seu registo na aplicação, com o devido email e password </w:t>
+        <w:t xml:space="preserve">Na figura 1 , ilustra a página onde o Administrativo faz o seu registo na aplicação, com o devido email e password </w:t>
       </w:r>
     </w:p>
     <w:p>
@@ -2863,7 +2740,7 @@
         <mc:AlternateContent>
           <mc:Choice Requires="wps">
             <w:drawing>
-              <wp:anchor distT="0" distB="0" distL="114300" distR="114300" simplePos="0" relativeHeight="251672576" behindDoc="1" locked="0" layoutInCell="1" allowOverlap="1" wp14:anchorId="18C80B97" wp14:editId="4D716A69">
+              <wp:anchor distT="0" distB="0" distL="114300" distR="114300" simplePos="0" relativeHeight="251672576" behindDoc="1" locked="0" layoutInCell="1" allowOverlap="1" wp14:anchorId="5195F4E9" wp14:editId="00E1609F">
                 <wp:simplePos x="0" y="0"/>
                 <wp:positionH relativeFrom="column">
                   <wp:posOffset>-104775</wp:posOffset>
@@ -2939,7 +2816,7 @@
           </mc:Choice>
           <mc:Fallback>
             <w:pict>
-              <v:shape w14:anchorId="18C80B97" id="Caixa de texto 15" o:spid="_x0000_s1033" type="#_x0000_t202" style="position:absolute;left:0;text-align:left;margin-left:-8.25pt;margin-top:238.8pt;width:425.2pt;height:.05pt;z-index:-251643904;visibility:visible;mso-wrap-style:square;mso-wrap-distance-left:9pt;mso-wrap-distance-top:0;mso-wrap-distance-right:9pt;mso-wrap-distance-bottom:0;mso-position-horizontal:absolute;mso-position-horizontal-relative:text;mso-position-vertical:absolute;mso-position-vertical-relative:text;v-text-anchor:top" o:gfxdata="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" stroked="f">
+              <v:shape w14:anchorId="5195F4E9" id="Caixa de texto 15" o:spid="_x0000_s1033" type="#_x0000_t202" style="position:absolute;left:0;text-align:left;margin-left:-8.25pt;margin-top:238.8pt;width:425.2pt;height:.05pt;z-index:-251643904;visibility:visible;mso-wrap-style:square;mso-wrap-distance-left:9pt;mso-wrap-distance-top:0;mso-wrap-distance-right:9pt;mso-wrap-distance-bottom:0;mso-position-horizontal:absolute;mso-position-horizontal-relative:text;mso-position-vertical:absolute;mso-position-vertical-relative:text;v-text-anchor:top" o:gfxdata="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" stroked="f">
                 <v:textbox style="mso-fit-shape-to-text:t" inset="0,0,0,0">
                   <w:txbxContent>
                     <w:p>
@@ -2975,7 +2852,7 @@
           <w:lang w:eastAsia="pt-PT"/>
         </w:rPr>
         <w:drawing>
-          <wp:anchor distT="0" distB="0" distL="114300" distR="114300" simplePos="0" relativeHeight="251670528" behindDoc="1" locked="0" layoutInCell="1" allowOverlap="1" wp14:anchorId="3542A16D" wp14:editId="5837ABB0">
+          <wp:anchor distT="0" distB="0" distL="114300" distR="114300" simplePos="0" relativeHeight="251670528" behindDoc="1" locked="0" layoutInCell="1" allowOverlap="1" wp14:anchorId="61445C4C" wp14:editId="1695B3B8">
             <wp:simplePos x="0" y="0"/>
             <wp:positionH relativeFrom="column">
               <wp:posOffset>-104775</wp:posOffset>
@@ -3045,33 +2922,7 @@
     <w:p/>
     <w:p>
       <w:r>
-        <w:t xml:space="preserve">Na figura </w:t>
-      </w:r>
-      <w:proofErr w:type="gramStart"/>
-      <w:r>
-        <w:t>1 ,</w:t>
-      </w:r>
-      <w:proofErr w:type="gramEnd"/>
-      <w:r>
-        <w:t xml:space="preserve"> demonstra como o médico realiza </w:t>
-      </w:r>
-      <w:r>
-        <w:t>o seu</w:t>
-      </w:r>
-      <w:r>
-        <w:t xml:space="preserve"> devido</w:t>
-      </w:r>
-      <w:r>
-        <w:t xml:space="preserve"> registo na aplicação</w:t>
-      </w:r>
-      <w:r>
-        <w:t xml:space="preserve">, com email, </w:t>
-      </w:r>
-      <w:r>
-        <w:t xml:space="preserve">password </w:t>
-      </w:r>
-      <w:r>
-        <w:t xml:space="preserve">e a sua especialidade. </w:t>
+        <w:t xml:space="preserve">Na figura 1 , demonstra como o médico realiza o seu devido registo na aplicação, com email, password e a sua especialidade. </w:t>
       </w:r>
     </w:p>
     <w:p>
@@ -3082,7 +2933,7 @@
         <mc:AlternateContent>
           <mc:Choice Requires="wps">
             <w:drawing>
-              <wp:anchor distT="0" distB="0" distL="114300" distR="114300" simplePos="0" relativeHeight="251675648" behindDoc="1" locked="0" layoutInCell="1" allowOverlap="1" wp14:anchorId="50DAC408" wp14:editId="739F4011">
+              <wp:anchor distT="0" distB="0" distL="114300" distR="114300" simplePos="0" relativeHeight="251675648" behindDoc="1" locked="0" layoutInCell="1" allowOverlap="1" wp14:anchorId="081C4C33" wp14:editId="40A3F667">
                 <wp:simplePos x="0" y="0"/>
                 <wp:positionH relativeFrom="column">
                   <wp:posOffset>75565</wp:posOffset>
@@ -3158,7 +3009,7 @@
           </mc:Choice>
           <mc:Fallback>
             <w:pict>
-              <v:shape w14:anchorId="50DAC408" id="Caixa de texto 16" o:spid="_x0000_s1034" type="#_x0000_t202" style="position:absolute;left:0;text-align:left;margin-left:5.95pt;margin-top:236.3pt;width:425.2pt;height:.05pt;z-index:-251640832;visibility:visible;mso-wrap-style:square;mso-wrap-distance-left:9pt;mso-wrap-distance-top:0;mso-wrap-distance-right:9pt;mso-wrap-distance-bottom:0;mso-position-horizontal:absolute;mso-position-horizontal-relative:text;mso-position-vertical:absolute;mso-position-vertical-relative:text;v-text-anchor:top" o:gfxdata="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" stroked="f">
+              <v:shape w14:anchorId="081C4C33" id="Caixa de texto 16" o:spid="_x0000_s1034" type="#_x0000_t202" style="position:absolute;left:0;text-align:left;margin-left:5.95pt;margin-top:236.3pt;width:425.2pt;height:.05pt;z-index:-251640832;visibility:visible;mso-wrap-style:square;mso-wrap-distance-left:9pt;mso-wrap-distance-top:0;mso-wrap-distance-right:9pt;mso-wrap-distance-bottom:0;mso-position-horizontal:absolute;mso-position-horizontal-relative:text;mso-position-vertical:absolute;mso-position-vertical-relative:text;v-text-anchor:top" o:gfxdata="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" stroked="f">
                 <v:textbox style="mso-fit-shape-to-text:t" inset="0,0,0,0">
                   <w:txbxContent>
                     <w:p>
@@ -3194,7 +3045,7 @@
           <w:lang w:eastAsia="pt-PT"/>
         </w:rPr>
         <w:drawing>
-          <wp:anchor distT="0" distB="0" distL="114300" distR="114300" simplePos="0" relativeHeight="251673600" behindDoc="1" locked="0" layoutInCell="1" allowOverlap="1" wp14:anchorId="0F628AC5" wp14:editId="52725B57">
+          <wp:anchor distT="0" distB="0" distL="114300" distR="114300" simplePos="0" relativeHeight="251673600" behindDoc="1" locked="0" layoutInCell="1" allowOverlap="1" wp14:anchorId="6D3097E5" wp14:editId="7C401B28">
             <wp:simplePos x="0" y="0"/>
             <wp:positionH relativeFrom="column">
               <wp:posOffset>75565</wp:posOffset>
@@ -3262,24 +3113,24 @@
     <w:p>
       <w:r>
         <w:lastRenderedPageBreak/>
-        <w:t xml:space="preserve">Como podemos observar pela figura </w:t>
+        <w:t>Como podemos observar pela figura 1 , visualizamos a área de registo do Utente, onde este terá que colocar o seu n</w:t>
+      </w:r>
+      <w:r>
+        <w:t>ome, data de nascimento, NIF,</w:t>
+      </w:r>
+      <w:r>
+        <w:t xml:space="preserve"> </w:t>
       </w:r>
       <w:proofErr w:type="gramStart"/>
       <w:r>
-        <w:t>1 ,</w:t>
+        <w:t>num</w:t>
+      </w:r>
+      <w:r>
+        <w:t>ero</w:t>
       </w:r>
       <w:proofErr w:type="gramEnd"/>
       <w:r>
-        <w:t xml:space="preserve"> visualizamos a área de registo do Utente, onde este terá que colocar o seu n</w:t>
-      </w:r>
-      <w:r>
-        <w:t>ome, data de nascimento, NIF,</w:t>
-      </w:r>
-      <w:r>
-        <w:t xml:space="preserve"> num</w:t>
-      </w:r>
-      <w:r>
-        <w:t>ero de telefone e uma password.</w:t>
+        <w:t xml:space="preserve"> de telefone e uma password.</w:t>
       </w:r>
     </w:p>
     <w:p>
@@ -3290,7 +3141,7 @@
         <mc:AlternateContent>
           <mc:Choice Requires="wps">
             <w:drawing>
-              <wp:anchor distT="0" distB="0" distL="114300" distR="114300" simplePos="0" relativeHeight="251678720" behindDoc="1" locked="0" layoutInCell="1" allowOverlap="1" wp14:anchorId="60DFEF31" wp14:editId="09E80A90">
+              <wp:anchor distT="0" distB="0" distL="114300" distR="114300" simplePos="0" relativeHeight="251678720" behindDoc="1" locked="0" layoutInCell="1" allowOverlap="1" wp14:anchorId="425ECE2F" wp14:editId="4A18B644">
                 <wp:simplePos x="0" y="0"/>
                 <wp:positionH relativeFrom="column">
                   <wp:posOffset>0</wp:posOffset>
@@ -3360,7 +3211,7 @@
           </mc:Choice>
           <mc:Fallback>
             <w:pict>
-              <v:shape w14:anchorId="60DFEF31" id="Caixa de texto 17" o:spid="_x0000_s1035" type="#_x0000_t202" style="position:absolute;left:0;text-align:left;margin-left:0;margin-top:239.95pt;width:425.2pt;height:.05pt;z-index:-251637760;visibility:visible;mso-wrap-style:square;mso-wrap-distance-left:9pt;mso-wrap-distance-top:0;mso-wrap-distance-right:9pt;mso-wrap-distance-bottom:0;mso-position-horizontal:absolute;mso-position-horizontal-relative:text;mso-position-vertical:absolute;mso-position-vertical-relative:text;v-text-anchor:top" o:gfxdata="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" stroked="f">
+              <v:shape w14:anchorId="425ECE2F" id="Caixa de texto 17" o:spid="_x0000_s1035" type="#_x0000_t202" style="position:absolute;left:0;text-align:left;margin-left:0;margin-top:239.95pt;width:425.2pt;height:.05pt;z-index:-251637760;visibility:visible;mso-wrap-style:square;mso-wrap-distance-left:9pt;mso-wrap-distance-top:0;mso-wrap-distance-right:9pt;mso-wrap-distance-bottom:0;mso-position-horizontal:absolute;mso-position-horizontal-relative:text;mso-position-vertical:absolute;mso-position-vertical-relative:text;v-text-anchor:top" o:gfxdata="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" stroked="f">
                 <v:textbox style="mso-fit-shape-to-text:t" inset="0,0,0,0">
                   <w:txbxContent>
                     <w:p>
@@ -3390,7 +3241,7 @@
           <w:lang w:eastAsia="pt-PT"/>
         </w:rPr>
         <w:drawing>
-          <wp:anchor distT="0" distB="0" distL="114300" distR="114300" simplePos="0" relativeHeight="251676672" behindDoc="1" locked="0" layoutInCell="1" allowOverlap="1" wp14:anchorId="78509E5B" wp14:editId="47D7F9C0">
+          <wp:anchor distT="0" distB="0" distL="114300" distR="114300" simplePos="0" relativeHeight="251676672" behindDoc="1" locked="0" layoutInCell="1" allowOverlap="1" wp14:anchorId="31153CB3" wp14:editId="16C66B62">
             <wp:simplePos x="0" y="0"/>
             <wp:positionH relativeFrom="margin">
               <wp:align>left</wp:align>
@@ -3470,7 +3321,7 @@
 </file>
 
 <file path=word/numbering.xml><?xml version="1.0" encoding="utf-8"?>
-<w:numbering xmlns:wpc="http://schemas.microsoft.com/office/word/2010/wordprocessingCanvas" xmlns:cx="http://schemas.microsoft.com/office/drawing/2014/chartex" xmlns:mc="http://schemas.openxmlformats.org/markup-compatibility/2006" xmlns:o="urn:schemas-microsoft-com:office:office" xmlns:r="http://schemas.openxmlformats.org/officeDocument/2006/relationships" xmlns:m="http://schemas.openxmlformats.org/officeDocument/2006/math" xmlns:v="urn:schemas-microsoft-com:vml" xmlns:wp14="http://schemas.microsoft.com/office/word/2010/wordprocessingDrawing" xmlns:wp="http://schemas.openxmlformats.org/drawingml/2006/wordprocessingDrawing" xmlns:w10="urn:schemas-microsoft-com:office:word" xmlns:w="http://schemas.openxmlformats.org/wordprocessingml/2006/main" xmlns:w14="http://schemas.microsoft.com/office/word/2010/wordml" xmlns:w15="http://schemas.microsoft.com/office/word/2012/wordml" xmlns:w16se="http://schemas.microsoft.com/office/word/2015/wordml/symex" xmlns:wpg="http://schemas.microsoft.com/office/word/2010/wordprocessingGroup" xmlns:wpi="http://schemas.microsoft.com/office/word/2010/wordprocessingInk" xmlns:wne="http://schemas.microsoft.com/office/word/2006/wordml" xmlns:wps="http://schemas.microsoft.com/office/word/2010/wordprocessingShape" mc:Ignorable="w14 w15 w16se wp14">
+<w:numbering xmlns:wpc="http://schemas.microsoft.com/office/word/2010/wordprocessingCanvas" xmlns:cx="http://schemas.microsoft.com/office/drawing/2014/chartex" xmlns:cx1="http://schemas.microsoft.com/office/drawing/2015/9/8/chartex" xmlns:cx2="http://schemas.microsoft.com/office/drawing/2015/10/21/chartex" xmlns:cx3="http://schemas.microsoft.com/office/drawing/2016/5/9/chartex" xmlns:cx4="http://schemas.microsoft.com/office/drawing/2016/5/10/chartex" xmlns:cx5="http://schemas.microsoft.com/office/drawing/2016/5/11/chartex" xmlns:cx6="http://schemas.microsoft.com/office/drawing/2016/5/12/chartex" xmlns:cx7="http://schemas.microsoft.com/office/drawing/2016/5/13/chartex" xmlns:cx8="http://schemas.microsoft.com/office/drawing/2016/5/14/chartex" xmlns:mc="http://schemas.openxmlformats.org/markup-compatibility/2006" xmlns:aink="http://schemas.microsoft.com/office/drawing/2016/ink" xmlns:am3d="http://schemas.microsoft.com/office/drawing/2017/model3d" xmlns:o="urn:schemas-microsoft-com:office:office" xmlns:oel="http://schemas.microsoft.com/office/2019/extlst" xmlns:r="http://schemas.openxmlformats.org/officeDocument/2006/relationships" xmlns:m="http://schemas.openxmlformats.org/officeDocument/2006/math" xmlns:v="urn:schemas-microsoft-com:vml" xmlns:wp14="http://schemas.microsoft.com/office/word/2010/wordprocessingDrawing" xmlns:wp="http://schemas.openxmlformats.org/drawingml/2006/wordprocessingDrawing" xmlns:w10="urn:schemas-microsoft-com:office:word" xmlns:w="http://schemas.openxmlformats.org/wordprocessingml/2006/main" xmlns:w14="http://schemas.microsoft.com/office/word/2010/wordml" xmlns:w15="http://schemas.microsoft.com/office/word/2012/wordml" xmlns:w16cex="http://schemas.microsoft.com/office/word/2018/wordml/cex" xmlns:w16cid="http://schemas.microsoft.com/office/word/2016/wordml/cid" xmlns:w16="http://schemas.microsoft.com/office/word/2018/wordml" xmlns:w16sdtdh="http://schemas.microsoft.com/office/word/2020/wordml/sdtdatahash" xmlns:w16se="http://schemas.microsoft.com/office/word/2015/wordml/symex" xmlns:wpg="http://schemas.microsoft.com/office/word/2010/wordprocessingGroup" xmlns:wpi="http://schemas.microsoft.com/office/word/2010/wordprocessingInk" xmlns:wne="http://schemas.microsoft.com/office/word/2006/wordml" xmlns:wps="http://schemas.microsoft.com/office/word/2010/wordprocessingShape" mc:Ignorable="w14 w15 w16se w16cid w16 w16cex w16sdtdh wp14">
   <w:abstractNum w:abstractNumId="0" w15:restartNumberingAfterBreak="0">
     <w:nsid w:val="2C1E3FBC"/>
     <w:multiLevelType w:val="multilevel"/>
@@ -3592,7 +3443,7 @@
     <w:lvl w:ilvl="0">
       <w:start w:val="1"/>
       <w:numFmt w:val="decimal"/>
-      <w:pStyle w:val="Cabealho1"/>
+      <w:pStyle w:val="Ttulo1"/>
       <w:lvlText w:val="%1."/>
       <w:lvlJc w:val="left"/>
       <w:pPr>
@@ -3605,7 +3456,7 @@
     <w:lvl w:ilvl="1">
       <w:start w:val="1"/>
       <w:numFmt w:val="decimal"/>
-      <w:pStyle w:val="Cabealho2"/>
+      <w:pStyle w:val="Ttulo2"/>
       <w:lvlText w:val="%1.%2."/>
       <w:lvlJc w:val="left"/>
       <w:pPr>
@@ -3618,7 +3469,7 @@
     <w:lvl w:ilvl="2">
       <w:start w:val="1"/>
       <w:numFmt w:val="decimal"/>
-      <w:pStyle w:val="Cabealho3"/>
+      <w:pStyle w:val="Ttulo3"/>
       <w:suff w:val="space"/>
       <w:lvlText w:val="%1.%2.%3."/>
       <w:lvlJc w:val="left"/>
@@ -3702,17 +3553,17 @@
       </w:rPr>
     </w:lvl>
   </w:abstractNum>
-  <w:num w:numId="1">
+  <w:num w:numId="1" w16cid:durableId="38939786">
     <w:abstractNumId w:val="1"/>
   </w:num>
-  <w:num w:numId="2">
+  <w:num w:numId="2" w16cid:durableId="1319847629">
     <w:abstractNumId w:val="0"/>
   </w:num>
 </w:numbering>
 </file>
 
 <file path=word/styles.xml><?xml version="1.0" encoding="utf-8"?>
-<w:styles xmlns:mc="http://schemas.openxmlformats.org/markup-compatibility/2006" xmlns:r="http://schemas.openxmlformats.org/officeDocument/2006/relationships" xmlns:w="http://schemas.openxmlformats.org/wordprocessingml/2006/main" xmlns:w14="http://schemas.microsoft.com/office/word/2010/wordml" xmlns:w15="http://schemas.microsoft.com/office/word/2012/wordml" xmlns:w16se="http://schemas.microsoft.com/office/word/2015/wordml/symex" mc:Ignorable="w14 w15 w16se">
+<w:styles xmlns:mc="http://schemas.openxmlformats.org/markup-compatibility/2006" xmlns:r="http://schemas.openxmlformats.org/officeDocument/2006/relationships" xmlns:w="http://schemas.openxmlformats.org/wordprocessingml/2006/main" xmlns:w14="http://schemas.microsoft.com/office/word/2010/wordml" xmlns:w15="http://schemas.microsoft.com/office/word/2012/wordml" xmlns:w16cex="http://schemas.microsoft.com/office/word/2018/wordml/cex" xmlns:w16cid="http://schemas.microsoft.com/office/word/2016/wordml/cid" xmlns:w16="http://schemas.microsoft.com/office/word/2018/wordml" xmlns:w16sdtdh="http://schemas.microsoft.com/office/word/2020/wordml/sdtdatahash" xmlns:w16se="http://schemas.microsoft.com/office/word/2015/wordml/symex" mc:Ignorable="w14 w15 w16se w16cid w16 w16cex w16sdtdh">
   <w:docDefaults>
     <w:rPrDefault>
       <w:rPr>
@@ -3728,7 +3579,7 @@
       </w:pPr>
     </w:pPrDefault>
   </w:docDefaults>
-  <w:latentStyles w:defLockedState="0" w:defUIPriority="99" w:defSemiHidden="0" w:defUnhideWhenUsed="0" w:defQFormat="0" w:count="371">
+  <w:latentStyles w:defLockedState="0" w:defUIPriority="99" w:defSemiHidden="0" w:defUnhideWhenUsed="0" w:defQFormat="0" w:count="376">
     <w:lsdException w:name="Normal" w:uiPriority="0" w:qFormat="1"/>
     <w:lsdException w:name="heading 1" w:uiPriority="9" w:qFormat="1"/>
     <w:lsdException w:name="heading 2" w:semiHidden="1" w:uiPriority="9" w:unhideWhenUsed="1" w:qFormat="1"/>
@@ -4100,6 +3951,11 @@
     <w:lsdException w:name="List Table 5 Dark Accent 6" w:uiPriority="50"/>
     <w:lsdException w:name="List Table 6 Colorful Accent 6" w:uiPriority="51"/>
     <w:lsdException w:name="List Table 7 Colorful Accent 6" w:uiPriority="52"/>
+    <w:lsdException w:name="Mention" w:semiHidden="1" w:unhideWhenUsed="1"/>
+    <w:lsdException w:name="Smart Hyperlink" w:semiHidden="1" w:unhideWhenUsed="1"/>
+    <w:lsdException w:name="Hashtag" w:semiHidden="1" w:unhideWhenUsed="1"/>
+    <w:lsdException w:name="Unresolved Mention" w:semiHidden="1" w:unhideWhenUsed="1"/>
+    <w:lsdException w:name="Smart Link" w:semiHidden="1" w:unhideWhenUsed="1"/>
   </w:latentStyles>
   <w:style w:type="paragraph" w:default="1" w:styleId="Normal">
     <w:name w:val="Normal"/>
@@ -4115,11 +3971,11 @@
       <w:szCs w:val="26"/>
     </w:rPr>
   </w:style>
-  <w:style w:type="paragraph" w:styleId="Cabealho1">
+  <w:style w:type="paragraph" w:styleId="Ttulo1">
     <w:name w:val="heading 1"/>
     <w:basedOn w:val="Normal"/>
     <w:next w:val="Normal"/>
-    <w:link w:val="Cabealho1Carter"/>
+    <w:link w:val="Ttulo1Carter"/>
     <w:uiPriority w:val="9"/>
     <w:qFormat/>
     <w:rsid w:val="0089645E"/>
@@ -4143,11 +3999,11 @@
       <w:lang w:eastAsia="en-GB"/>
     </w:rPr>
   </w:style>
-  <w:style w:type="paragraph" w:styleId="Cabealho2">
+  <w:style w:type="paragraph" w:styleId="Ttulo2">
     <w:name w:val="heading 2"/>
     <w:basedOn w:val="Normal"/>
     <w:next w:val="Normal"/>
-    <w:link w:val="Cabealho2Carter"/>
+    <w:link w:val="Ttulo2Carter"/>
     <w:uiPriority w:val="9"/>
     <w:unhideWhenUsed/>
     <w:qFormat/>
@@ -4172,11 +4028,11 @@
       <w:lang w:eastAsia="en-GB"/>
     </w:rPr>
   </w:style>
-  <w:style w:type="paragraph" w:styleId="Cabealho3">
+  <w:style w:type="paragraph" w:styleId="Ttulo3">
     <w:name w:val="heading 3"/>
     <w:basedOn w:val="Normal"/>
     <w:next w:val="Normal"/>
-    <w:link w:val="Cabealho3Carter"/>
+    <w:link w:val="Ttulo3Carter"/>
     <w:uiPriority w:val="9"/>
     <w:unhideWhenUsed/>
     <w:qFormat/>
@@ -4228,10 +4084,10 @@
     <w:semiHidden/>
     <w:unhideWhenUsed/>
   </w:style>
-  <w:style w:type="character" w:customStyle="1" w:styleId="Cabealho1Carter">
-    <w:name w:val="Cabeçalho 1 Caráter"/>
+  <w:style w:type="character" w:customStyle="1" w:styleId="Ttulo1Carter">
+    <w:name w:val="Título 1 Caráter"/>
     <w:basedOn w:val="Tipodeletrapredefinidodopargrafo"/>
-    <w:link w:val="Cabealho1"/>
+    <w:link w:val="Ttulo1"/>
     <w:uiPriority w:val="9"/>
     <w:rsid w:val="0089645E"/>
     <w:rPr>
@@ -4244,10 +4100,10 @@
       <w:lang w:eastAsia="en-GB"/>
     </w:rPr>
   </w:style>
-  <w:style w:type="character" w:customStyle="1" w:styleId="Cabealho2Carter">
-    <w:name w:val="Cabeçalho 2 Caráter"/>
+  <w:style w:type="character" w:customStyle="1" w:styleId="Ttulo2Carter">
+    <w:name w:val="Título 2 Caráter"/>
     <w:basedOn w:val="Tipodeletrapredefinidodopargrafo"/>
-    <w:link w:val="Cabealho2"/>
+    <w:link w:val="Ttulo2"/>
     <w:uiPriority w:val="9"/>
     <w:rsid w:val="0089645E"/>
     <w:rPr>
@@ -4260,10 +4116,10 @@
       <w:lang w:eastAsia="en-GB"/>
     </w:rPr>
   </w:style>
-  <w:style w:type="character" w:customStyle="1" w:styleId="Cabealho3Carter">
-    <w:name w:val="Cabeçalho 3 Caráter"/>
+  <w:style w:type="character" w:customStyle="1" w:styleId="Ttulo3Carter">
+    <w:name w:val="Título 3 Caráter"/>
     <w:basedOn w:val="Tipodeletrapredefinidodopargrafo"/>
-    <w:link w:val="Cabealho3"/>
+    <w:link w:val="Ttulo3"/>
     <w:uiPriority w:val="9"/>
     <w:rsid w:val="0089645E"/>
     <w:rPr>

</xml_diff>